<commit_message>
thay đổi content word
</commit_message>
<xml_diff>
--- a/quan ly ban hang phan cap bac.docx
+++ b/quan ly ban hang phan cap bac.docx
@@ -5570,6 +5570,916 @@
     <w:p>
       <w:pPr>
         <w:pStyle w:val="NoSpacing"/>
+        <w:numPr>
+          <w:ilvl w:val="0"/>
+          <w:numId w:val="6"/>
+        </w:numPr>
+        <w:spacing w:line="360" w:lineRule="auto"/>
+        <w:ind w:right="58"/>
+        <w:contextualSpacing/>
+        <w:rPr>
+          <w:rFonts w:cs="Times New Roman"/>
+          <w:b/>
+          <w:sz w:val="26"/>
+          <w:szCs w:val="26"/>
+        </w:rPr>
+      </w:pPr>
+      <w:r>
+        <w:rPr>
+          <w:rFonts w:cs="Times New Roman"/>
+          <w:b/>
+          <w:sz w:val="26"/>
+          <w:szCs w:val="26"/>
+        </w:rPr>
+        <w:t>Bảng Table “</w:t>
+      </w:r>
+      <w:r>
+        <w:rPr>
+          <w:rFonts w:cs="Times New Roman"/>
+          <w:color w:val="494747"/>
+          <w:sz w:val="26"/>
+          <w:szCs w:val="26"/>
+          <w:shd w:val="clear" w:color="auto" w:fill="FFFFFF"/>
+        </w:rPr>
+        <w:t>accounts</w:t>
+      </w:r>
+      <w:r>
+        <w:rPr>
+          <w:rFonts w:cs="Times New Roman"/>
+          <w:b/>
+          <w:sz w:val="26"/>
+          <w:szCs w:val="26"/>
+        </w:rPr>
+        <w:t>”</w:t>
+      </w:r>
+    </w:p>
+    <w:p>
+      <w:pPr>
+        <w:pStyle w:val="NoSpacing"/>
+        <w:spacing w:line="360" w:lineRule="auto"/>
+        <w:ind w:left="720" w:right="58"/>
+        <w:contextualSpacing/>
+        <w:rPr>
+          <w:rFonts w:cs="Times New Roman"/>
+          <w:b/>
+          <w:sz w:val="26"/>
+          <w:szCs w:val="26"/>
+        </w:rPr>
+      </w:pPr>
+      <w:r>
+        <w:rPr>
+          <w:rFonts w:cs="Times New Roman"/>
+          <w:bCs/>
+          <w:sz w:val="26"/>
+          <w:szCs w:val="26"/>
+        </w:rPr>
+        <w:t>Vai trò : có vai trò đăng nhập hệ thống lớp</w:t>
+      </w:r>
+      <w:r>
+        <w:rPr>
+          <w:rFonts w:cs="Times New Roman"/>
+          <w:b/>
+          <w:sz w:val="26"/>
+          <w:szCs w:val="26"/>
+        </w:rPr>
+        <w:t xml:space="preserve"> </w:t>
+      </w:r>
+      <w:r>
+        <w:rPr>
+          <w:rFonts w:cs="Times New Roman"/>
+          <w:b/>
+          <w:sz w:val="26"/>
+          <w:szCs w:val="26"/>
+        </w:rPr>
+        <w:br/>
+      </w:r>
+      <w:r>
+        <w:rPr>
+          <w:noProof/>
+        </w:rPr>
+        <w:drawing>
+          <wp:inline distT="0" distB="0" distL="0" distR="0" wp14:anchorId="015038B6" wp14:editId="5007AD2C">
+            <wp:extent cx="5039995" cy="1410335"/>
+            <wp:effectExtent l="0" t="0" r="8255" b="0"/>
+            <wp:docPr id="3" name="Picture 3"/>
+            <wp:cNvGraphicFramePr>
+              <a:graphicFrameLocks xmlns:a="http://schemas.openxmlformats.org/drawingml/2006/main" noChangeAspect="1"/>
+            </wp:cNvGraphicFramePr>
+            <a:graphic xmlns:a="http://schemas.openxmlformats.org/drawingml/2006/main">
+              <a:graphicData uri="http://schemas.openxmlformats.org/drawingml/2006/picture">
+                <pic:pic xmlns:pic="http://schemas.openxmlformats.org/drawingml/2006/picture">
+                  <pic:nvPicPr>
+                    <pic:cNvPr id="1" name=""/>
+                    <pic:cNvPicPr/>
+                  </pic:nvPicPr>
+                  <pic:blipFill>
+                    <a:blip r:embed="rId15"/>
+                    <a:stretch>
+                      <a:fillRect/>
+                    </a:stretch>
+                  </pic:blipFill>
+                  <pic:spPr>
+                    <a:xfrm>
+                      <a:off x="0" y="0"/>
+                      <a:ext cx="5039995" cy="1410335"/>
+                    </a:xfrm>
+                    <a:prstGeom prst="rect">
+                      <a:avLst/>
+                    </a:prstGeom>
+                  </pic:spPr>
+                </pic:pic>
+              </a:graphicData>
+            </a:graphic>
+          </wp:inline>
+        </w:drawing>
+      </w:r>
+    </w:p>
+    <w:p>
+      <w:pPr>
+        <w:pStyle w:val="NoSpacing"/>
+        <w:numPr>
+          <w:ilvl w:val="0"/>
+          <w:numId w:val="6"/>
+        </w:numPr>
+        <w:spacing w:line="360" w:lineRule="auto"/>
+        <w:ind w:right="58"/>
+        <w:contextualSpacing/>
+        <w:rPr>
+          <w:rFonts w:cs="Times New Roman"/>
+          <w:b/>
+          <w:sz w:val="26"/>
+          <w:szCs w:val="26"/>
+        </w:rPr>
+      </w:pPr>
+      <w:r>
+        <w:rPr>
+          <w:rFonts w:cs="Times New Roman"/>
+          <w:b/>
+          <w:sz w:val="26"/>
+          <w:szCs w:val="26"/>
+        </w:rPr>
+        <w:t>Bảng Table “</w:t>
+      </w:r>
+      <w:r>
+        <w:rPr>
+          <w:rFonts w:cs="Times New Roman"/>
+          <w:color w:val="494747"/>
+          <w:sz w:val="26"/>
+          <w:szCs w:val="26"/>
+          <w:shd w:val="clear" w:color="auto" w:fill="FFFFFF"/>
+        </w:rPr>
+        <w:t>io_agency</w:t>
+      </w:r>
+      <w:r>
+        <w:rPr>
+          <w:rFonts w:cs="Times New Roman"/>
+          <w:b/>
+          <w:sz w:val="26"/>
+          <w:szCs w:val="26"/>
+        </w:rPr>
+        <w:t>”</w:t>
+      </w:r>
+      <w:r>
+        <w:rPr>
+          <w:rFonts w:cs="Times New Roman"/>
+          <w:b/>
+          <w:sz w:val="26"/>
+          <w:szCs w:val="26"/>
+        </w:rPr>
+        <w:br/>
+      </w:r>
+      <w:r>
+        <w:rPr>
+          <w:rFonts w:cs="Times New Roman"/>
+          <w:bCs/>
+          <w:sz w:val="26"/>
+          <w:szCs w:val="26"/>
+        </w:rPr>
+        <w:t xml:space="preserve">Vai trò : có vai trò </w:t>
+      </w:r>
+      <w:r>
+        <w:rPr>
+          <w:rFonts w:cs="Times New Roman"/>
+          <w:bCs/>
+          <w:sz w:val="26"/>
+          <w:szCs w:val="26"/>
+        </w:rPr>
+        <w:t>là bảng database đại lý</w:t>
+      </w:r>
+      <w:r>
+        <w:rPr>
+          <w:rFonts w:cs="Times New Roman"/>
+          <w:b/>
+          <w:sz w:val="26"/>
+          <w:szCs w:val="26"/>
+        </w:rPr>
+        <w:br/>
+      </w:r>
+      <w:r>
+        <w:rPr>
+          <w:noProof/>
+        </w:rPr>
+        <w:drawing>
+          <wp:inline distT="0" distB="0" distL="0" distR="0" wp14:anchorId="16C8B77E" wp14:editId="61F711A6">
+            <wp:extent cx="5039995" cy="1857375"/>
+            <wp:effectExtent l="0" t="0" r="8255" b="9525"/>
+            <wp:docPr id="9" name="Picture 9"/>
+            <wp:cNvGraphicFramePr>
+              <a:graphicFrameLocks xmlns:a="http://schemas.openxmlformats.org/drawingml/2006/main" noChangeAspect="1"/>
+            </wp:cNvGraphicFramePr>
+            <a:graphic xmlns:a="http://schemas.openxmlformats.org/drawingml/2006/main">
+              <a:graphicData uri="http://schemas.openxmlformats.org/drawingml/2006/picture">
+                <pic:pic xmlns:pic="http://schemas.openxmlformats.org/drawingml/2006/picture">
+                  <pic:nvPicPr>
+                    <pic:cNvPr id="1" name=""/>
+                    <pic:cNvPicPr/>
+                  </pic:nvPicPr>
+                  <pic:blipFill>
+                    <a:blip r:embed="rId16"/>
+                    <a:stretch>
+                      <a:fillRect/>
+                    </a:stretch>
+                  </pic:blipFill>
+                  <pic:spPr>
+                    <a:xfrm>
+                      <a:off x="0" y="0"/>
+                      <a:ext cx="5039995" cy="1857375"/>
+                    </a:xfrm>
+                    <a:prstGeom prst="rect">
+                      <a:avLst/>
+                    </a:prstGeom>
+                  </pic:spPr>
+                </pic:pic>
+              </a:graphicData>
+            </a:graphic>
+          </wp:inline>
+        </w:drawing>
+      </w:r>
+    </w:p>
+    <w:p>
+      <w:pPr>
+        <w:pStyle w:val="NoSpacing"/>
+        <w:numPr>
+          <w:ilvl w:val="0"/>
+          <w:numId w:val="6"/>
+        </w:numPr>
+        <w:spacing w:line="360" w:lineRule="auto"/>
+        <w:ind w:right="58"/>
+        <w:contextualSpacing/>
+        <w:rPr>
+          <w:rFonts w:cs="Times New Roman"/>
+          <w:b/>
+          <w:sz w:val="26"/>
+          <w:szCs w:val="26"/>
+        </w:rPr>
+      </w:pPr>
+      <w:r>
+        <w:rPr>
+          <w:rFonts w:cs="Times New Roman"/>
+          <w:b/>
+          <w:sz w:val="26"/>
+          <w:szCs w:val="26"/>
+        </w:rPr>
+        <w:lastRenderedPageBreak/>
+        <w:t>Bảng Table “</w:t>
+      </w:r>
+      <w:r>
+        <w:rPr>
+          <w:rFonts w:cs="Times New Roman"/>
+          <w:color w:val="494747"/>
+          <w:sz w:val="26"/>
+          <w:szCs w:val="26"/>
+          <w:shd w:val="clear" w:color="auto" w:fill="FFFFFF"/>
+        </w:rPr>
+        <w:t>io_customers</w:t>
+      </w:r>
+      <w:r>
+        <w:rPr>
+          <w:rFonts w:cs="Times New Roman"/>
+          <w:b/>
+          <w:sz w:val="26"/>
+          <w:szCs w:val="26"/>
+        </w:rPr>
+        <w:t>”</w:t>
+      </w:r>
+      <w:r>
+        <w:rPr>
+          <w:rFonts w:cs="Times New Roman"/>
+          <w:b/>
+          <w:sz w:val="26"/>
+          <w:szCs w:val="26"/>
+        </w:rPr>
+        <w:br/>
+      </w:r>
+      <w:r>
+        <w:rPr>
+          <w:rFonts w:cs="Times New Roman"/>
+          <w:bCs/>
+          <w:sz w:val="26"/>
+          <w:szCs w:val="26"/>
+        </w:rPr>
+        <w:t xml:space="preserve">Vai trò : có vai trò </w:t>
+      </w:r>
+      <w:r>
+        <w:rPr>
+          <w:rFonts w:cs="Times New Roman"/>
+          <w:bCs/>
+          <w:sz w:val="26"/>
+          <w:szCs w:val="26"/>
+        </w:rPr>
+        <w:t xml:space="preserve">là bảng database </w:t>
+      </w:r>
+      <w:r>
+        <w:rPr>
+          <w:rFonts w:cs="Times New Roman"/>
+          <w:bCs/>
+          <w:sz w:val="26"/>
+          <w:szCs w:val="26"/>
+        </w:rPr>
+        <w:t>đăng nhập của khách hàng</w:t>
+      </w:r>
+      <w:r>
+        <w:rPr>
+          <w:rFonts w:cs="Times New Roman"/>
+          <w:b/>
+          <w:sz w:val="26"/>
+          <w:szCs w:val="26"/>
+        </w:rPr>
+        <w:br/>
+      </w:r>
+      <w:r>
+        <w:rPr>
+          <w:noProof/>
+        </w:rPr>
+        <w:drawing>
+          <wp:inline distT="0" distB="0" distL="0" distR="0" wp14:anchorId="71EE64F7" wp14:editId="41E3B233">
+            <wp:extent cx="5039995" cy="4410075"/>
+            <wp:effectExtent l="0" t="0" r="8255" b="9525"/>
+            <wp:docPr id="10" name="Picture 10"/>
+            <wp:cNvGraphicFramePr>
+              <a:graphicFrameLocks xmlns:a="http://schemas.openxmlformats.org/drawingml/2006/main" noChangeAspect="1"/>
+            </wp:cNvGraphicFramePr>
+            <a:graphic xmlns:a="http://schemas.openxmlformats.org/drawingml/2006/main">
+              <a:graphicData uri="http://schemas.openxmlformats.org/drawingml/2006/picture">
+                <pic:pic xmlns:pic="http://schemas.openxmlformats.org/drawingml/2006/picture">
+                  <pic:nvPicPr>
+                    <pic:cNvPr id="1" name=""/>
+                    <pic:cNvPicPr/>
+                  </pic:nvPicPr>
+                  <pic:blipFill>
+                    <a:blip r:embed="rId17"/>
+                    <a:stretch>
+                      <a:fillRect/>
+                    </a:stretch>
+                  </pic:blipFill>
+                  <pic:spPr>
+                    <a:xfrm>
+                      <a:off x="0" y="0"/>
+                      <a:ext cx="5039995" cy="4410075"/>
+                    </a:xfrm>
+                    <a:prstGeom prst="rect">
+                      <a:avLst/>
+                    </a:prstGeom>
+                  </pic:spPr>
+                </pic:pic>
+              </a:graphicData>
+            </a:graphic>
+          </wp:inline>
+        </w:drawing>
+      </w:r>
+    </w:p>
+    <w:p>
+      <w:pPr>
+        <w:pStyle w:val="NoSpacing"/>
+        <w:numPr>
+          <w:ilvl w:val="0"/>
+          <w:numId w:val="6"/>
+        </w:numPr>
+        <w:spacing w:line="360" w:lineRule="auto"/>
+        <w:ind w:right="58"/>
+        <w:contextualSpacing/>
+        <w:rPr>
+          <w:rFonts w:cs="Times New Roman"/>
+          <w:b/>
+          <w:sz w:val="26"/>
+          <w:szCs w:val="26"/>
+        </w:rPr>
+      </w:pPr>
+      <w:r>
+        <w:rPr>
+          <w:rFonts w:cs="Times New Roman"/>
+          <w:b/>
+          <w:sz w:val="26"/>
+          <w:szCs w:val="26"/>
+        </w:rPr>
+        <w:t>Bảng Table “</w:t>
+      </w:r>
+      <w:r>
+        <w:rPr>
+          <w:rFonts w:cs="Times New Roman"/>
+          <w:color w:val="494747"/>
+          <w:sz w:val="26"/>
+          <w:szCs w:val="26"/>
+          <w:shd w:val="clear" w:color="auto" w:fill="FFFFFF"/>
+        </w:rPr>
+        <w:t>io_department</w:t>
+      </w:r>
+      <w:r>
+        <w:rPr>
+          <w:rFonts w:cs="Times New Roman"/>
+          <w:b/>
+          <w:sz w:val="26"/>
+          <w:szCs w:val="26"/>
+        </w:rPr>
+        <w:t>”</w:t>
+      </w:r>
+      <w:r>
+        <w:rPr>
+          <w:rFonts w:cs="Times New Roman"/>
+          <w:b/>
+          <w:sz w:val="26"/>
+          <w:szCs w:val="26"/>
+        </w:rPr>
+        <w:br/>
+      </w:r>
+      <w:r>
+        <w:rPr>
+          <w:rFonts w:cs="Times New Roman"/>
+          <w:bCs/>
+          <w:sz w:val="26"/>
+          <w:szCs w:val="26"/>
+        </w:rPr>
+        <w:t xml:space="preserve">Vai trò : có vai trò </w:t>
+      </w:r>
+      <w:r>
+        <w:rPr>
+          <w:rFonts w:cs="Times New Roman"/>
+          <w:bCs/>
+          <w:sz w:val="26"/>
+          <w:szCs w:val="26"/>
+        </w:rPr>
+        <w:t xml:space="preserve">là bảng database </w:t>
+      </w:r>
+      <w:r>
+        <w:rPr>
+          <w:rFonts w:cs="Times New Roman"/>
+          <w:bCs/>
+          <w:sz w:val="26"/>
+          <w:szCs w:val="26"/>
+        </w:rPr>
+        <w:t>phân quyền phòng ban hệ thống</w:t>
+      </w:r>
+      <w:r>
+        <w:rPr>
+          <w:rFonts w:cs="Times New Roman"/>
+          <w:b/>
+          <w:sz w:val="26"/>
+          <w:szCs w:val="26"/>
+        </w:rPr>
+        <w:br/>
+      </w:r>
+      <w:r>
+        <w:rPr>
+          <w:noProof/>
+        </w:rPr>
+        <w:drawing>
+          <wp:inline distT="0" distB="0" distL="0" distR="0" wp14:anchorId="77D22315" wp14:editId="5E10DE25">
+            <wp:extent cx="5039995" cy="1782445"/>
+            <wp:effectExtent l="0" t="0" r="8255" b="8255"/>
+            <wp:docPr id="11" name="Picture 11"/>
+            <wp:cNvGraphicFramePr>
+              <a:graphicFrameLocks xmlns:a="http://schemas.openxmlformats.org/drawingml/2006/main" noChangeAspect="1"/>
+            </wp:cNvGraphicFramePr>
+            <a:graphic xmlns:a="http://schemas.openxmlformats.org/drawingml/2006/main">
+              <a:graphicData uri="http://schemas.openxmlformats.org/drawingml/2006/picture">
+                <pic:pic xmlns:pic="http://schemas.openxmlformats.org/drawingml/2006/picture">
+                  <pic:nvPicPr>
+                    <pic:cNvPr id="1" name=""/>
+                    <pic:cNvPicPr/>
+                  </pic:nvPicPr>
+                  <pic:blipFill>
+                    <a:blip r:embed="rId18"/>
+                    <a:stretch>
+                      <a:fillRect/>
+                    </a:stretch>
+                  </pic:blipFill>
+                  <pic:spPr>
+                    <a:xfrm>
+                      <a:off x="0" y="0"/>
+                      <a:ext cx="5039995" cy="1782445"/>
+                    </a:xfrm>
+                    <a:prstGeom prst="rect">
+                      <a:avLst/>
+                    </a:prstGeom>
+                  </pic:spPr>
+                </pic:pic>
+              </a:graphicData>
+            </a:graphic>
+          </wp:inline>
+        </w:drawing>
+      </w:r>
+    </w:p>
+    <w:p>
+      <w:pPr>
+        <w:pStyle w:val="NoSpacing"/>
+        <w:numPr>
+          <w:ilvl w:val="0"/>
+          <w:numId w:val="6"/>
+        </w:numPr>
+        <w:spacing w:line="360" w:lineRule="auto"/>
+        <w:ind w:right="58"/>
+        <w:contextualSpacing/>
+        <w:rPr>
+          <w:rFonts w:cs="Times New Roman"/>
+          <w:b/>
+          <w:sz w:val="26"/>
+          <w:szCs w:val="26"/>
+        </w:rPr>
+      </w:pPr>
+      <w:r>
+        <w:rPr>
+          <w:rFonts w:cs="Times New Roman"/>
+          <w:b/>
+          <w:sz w:val="26"/>
+          <w:szCs w:val="26"/>
+        </w:rPr>
+        <w:lastRenderedPageBreak/>
+        <w:t>Bảng Table “</w:t>
+      </w:r>
+      <w:r>
+        <w:rPr>
+          <w:rFonts w:cs="Times New Roman"/>
+          <w:color w:val="494747"/>
+          <w:sz w:val="26"/>
+          <w:szCs w:val="26"/>
+          <w:shd w:val="clear" w:color="auto" w:fill="FFFFFF"/>
+        </w:rPr>
+        <w:t>io_locations</w:t>
+      </w:r>
+      <w:r>
+        <w:rPr>
+          <w:rFonts w:cs="Times New Roman"/>
+          <w:b/>
+          <w:sz w:val="26"/>
+          <w:szCs w:val="26"/>
+        </w:rPr>
+        <w:t>”</w:t>
+      </w:r>
+      <w:r>
+        <w:rPr>
+          <w:rFonts w:cs="Times New Roman"/>
+          <w:b/>
+          <w:sz w:val="26"/>
+          <w:szCs w:val="26"/>
+        </w:rPr>
+        <w:br/>
+      </w:r>
+      <w:r>
+        <w:rPr>
+          <w:rFonts w:cs="Times New Roman"/>
+          <w:bCs/>
+          <w:sz w:val="26"/>
+          <w:szCs w:val="26"/>
+        </w:rPr>
+        <w:t xml:space="preserve">Vai trò : có vai trò </w:t>
+      </w:r>
+      <w:r>
+        <w:rPr>
+          <w:rFonts w:cs="Times New Roman"/>
+          <w:bCs/>
+          <w:sz w:val="26"/>
+          <w:szCs w:val="26"/>
+        </w:rPr>
+        <w:t xml:space="preserve">là bảng </w:t>
+      </w:r>
+      <w:r>
+        <w:rPr>
+          <w:rFonts w:cs="Times New Roman"/>
+          <w:bCs/>
+          <w:sz w:val="26"/>
+          <w:szCs w:val="26"/>
+        </w:rPr>
+        <w:t>địa điểm Việt Nam</w:t>
+      </w:r>
+      <w:r>
+        <w:rPr>
+          <w:rFonts w:cs="Times New Roman"/>
+          <w:b/>
+          <w:sz w:val="26"/>
+          <w:szCs w:val="26"/>
+        </w:rPr>
+        <w:br/>
+      </w:r>
+      <w:r>
+        <w:rPr>
+          <w:noProof/>
+        </w:rPr>
+        <w:drawing>
+          <wp:inline distT="0" distB="0" distL="0" distR="0" wp14:anchorId="4BB6534D" wp14:editId="74003CED">
+            <wp:extent cx="5039995" cy="946150"/>
+            <wp:effectExtent l="0" t="0" r="8255" b="6350"/>
+            <wp:docPr id="12" name="Picture 12"/>
+            <wp:cNvGraphicFramePr>
+              <a:graphicFrameLocks xmlns:a="http://schemas.openxmlformats.org/drawingml/2006/main" noChangeAspect="1"/>
+            </wp:cNvGraphicFramePr>
+            <a:graphic xmlns:a="http://schemas.openxmlformats.org/drawingml/2006/main">
+              <a:graphicData uri="http://schemas.openxmlformats.org/drawingml/2006/picture">
+                <pic:pic xmlns:pic="http://schemas.openxmlformats.org/drawingml/2006/picture">
+                  <pic:nvPicPr>
+                    <pic:cNvPr id="1" name=""/>
+                    <pic:cNvPicPr/>
+                  </pic:nvPicPr>
+                  <pic:blipFill>
+                    <a:blip r:embed="rId19"/>
+                    <a:stretch>
+                      <a:fillRect/>
+                    </a:stretch>
+                  </pic:blipFill>
+                  <pic:spPr>
+                    <a:xfrm>
+                      <a:off x="0" y="0"/>
+                      <a:ext cx="5039995" cy="946150"/>
+                    </a:xfrm>
+                    <a:prstGeom prst="rect">
+                      <a:avLst/>
+                    </a:prstGeom>
+                  </pic:spPr>
+                </pic:pic>
+              </a:graphicData>
+            </a:graphic>
+          </wp:inline>
+        </w:drawing>
+      </w:r>
+    </w:p>
+    <w:p>
+      <w:pPr>
+        <w:pStyle w:val="NoSpacing"/>
+        <w:numPr>
+          <w:ilvl w:val="0"/>
+          <w:numId w:val="6"/>
+        </w:numPr>
+        <w:spacing w:line="360" w:lineRule="auto"/>
+        <w:ind w:right="58"/>
+        <w:contextualSpacing/>
+        <w:rPr>
+          <w:rFonts w:cs="Times New Roman"/>
+          <w:b/>
+          <w:sz w:val="26"/>
+          <w:szCs w:val="26"/>
+        </w:rPr>
+      </w:pPr>
+      <w:r>
+        <w:rPr>
+          <w:rFonts w:cs="Times New Roman"/>
+          <w:b/>
+          <w:sz w:val="26"/>
+          <w:szCs w:val="26"/>
+        </w:rPr>
+        <w:t>Bảng Table “</w:t>
+      </w:r>
+      <w:r>
+        <w:rPr>
+          <w:rFonts w:cs="Times New Roman"/>
+          <w:color w:val="494747"/>
+          <w:sz w:val="26"/>
+          <w:szCs w:val="26"/>
+          <w:shd w:val="clear" w:color="auto" w:fill="FFFFFF"/>
+        </w:rPr>
+        <w:t>io_muampg</w:t>
+      </w:r>
+      <w:r>
+        <w:rPr>
+          <w:rFonts w:cs="Times New Roman"/>
+          <w:b/>
+          <w:sz w:val="26"/>
+          <w:szCs w:val="26"/>
+        </w:rPr>
+        <w:t>”</w:t>
+      </w:r>
+      <w:r>
+        <w:rPr>
+          <w:rFonts w:cs="Times New Roman"/>
+          <w:b/>
+          <w:sz w:val="26"/>
+          <w:szCs w:val="26"/>
+        </w:rPr>
+        <w:br/>
+      </w:r>
+      <w:r>
+        <w:rPr>
+          <w:rFonts w:cs="Times New Roman"/>
+          <w:bCs/>
+          <w:sz w:val="26"/>
+          <w:szCs w:val="26"/>
+        </w:rPr>
+        <w:t xml:space="preserve">Vai trò : có vai trò </w:t>
+      </w:r>
+      <w:r>
+        <w:rPr>
+          <w:rFonts w:cs="Times New Roman"/>
+          <w:bCs/>
+          <w:sz w:val="26"/>
+          <w:szCs w:val="26"/>
+        </w:rPr>
+        <w:t xml:space="preserve">là bảng </w:t>
+      </w:r>
+      <w:r>
+        <w:rPr>
+          <w:rFonts w:cs="Times New Roman"/>
+          <w:bCs/>
+          <w:sz w:val="26"/>
+          <w:szCs w:val="26"/>
+        </w:rPr>
+        <w:t>mua điểm Mpg</w:t>
+      </w:r>
+      <w:r>
+        <w:rPr>
+          <w:rFonts w:cs="Times New Roman"/>
+          <w:b/>
+          <w:sz w:val="26"/>
+          <w:szCs w:val="26"/>
+        </w:rPr>
+        <w:br/>
+      </w:r>
+      <w:r>
+        <w:rPr>
+          <w:noProof/>
+        </w:rPr>
+        <w:drawing>
+          <wp:inline distT="0" distB="0" distL="0" distR="0" wp14:anchorId="1D6B95AB" wp14:editId="408510D5">
+            <wp:extent cx="5039995" cy="1682115"/>
+            <wp:effectExtent l="0" t="0" r="8255" b="0"/>
+            <wp:docPr id="13" name="Picture 13"/>
+            <wp:cNvGraphicFramePr>
+              <a:graphicFrameLocks xmlns:a="http://schemas.openxmlformats.org/drawingml/2006/main" noChangeAspect="1"/>
+            </wp:cNvGraphicFramePr>
+            <a:graphic xmlns:a="http://schemas.openxmlformats.org/drawingml/2006/main">
+              <a:graphicData uri="http://schemas.openxmlformats.org/drawingml/2006/picture">
+                <pic:pic xmlns:pic="http://schemas.openxmlformats.org/drawingml/2006/picture">
+                  <pic:nvPicPr>
+                    <pic:cNvPr id="1" name=""/>
+                    <pic:cNvPicPr/>
+                  </pic:nvPicPr>
+                  <pic:blipFill>
+                    <a:blip r:embed="rId20"/>
+                    <a:stretch>
+                      <a:fillRect/>
+                    </a:stretch>
+                  </pic:blipFill>
+                  <pic:spPr>
+                    <a:xfrm>
+                      <a:off x="0" y="0"/>
+                      <a:ext cx="5039995" cy="1682115"/>
+                    </a:xfrm>
+                    <a:prstGeom prst="rect">
+                      <a:avLst/>
+                    </a:prstGeom>
+                  </pic:spPr>
+                </pic:pic>
+              </a:graphicData>
+            </a:graphic>
+          </wp:inline>
+        </w:drawing>
+      </w:r>
+    </w:p>
+    <w:p>
+      <w:pPr>
+        <w:pStyle w:val="NoSpacing"/>
+        <w:numPr>
+          <w:ilvl w:val="0"/>
+          <w:numId w:val="6"/>
+        </w:numPr>
+        <w:spacing w:line="360" w:lineRule="auto"/>
+        <w:ind w:right="58"/>
+        <w:contextualSpacing/>
+        <w:rPr>
+          <w:rFonts w:cs="Times New Roman"/>
+          <w:b/>
+          <w:sz w:val="26"/>
+          <w:szCs w:val="26"/>
+        </w:rPr>
+      </w:pPr>
+      <w:r>
+        <w:rPr>
+          <w:rFonts w:cs="Times New Roman"/>
+          <w:b/>
+          <w:sz w:val="26"/>
+          <w:szCs w:val="26"/>
+        </w:rPr>
+        <w:t>Bảng Table “</w:t>
+      </w:r>
+      <w:r>
+        <w:rPr>
+          <w:rFonts w:cs="Times New Roman"/>
+          <w:color w:val="494747"/>
+          <w:sz w:val="26"/>
+          <w:szCs w:val="26"/>
+          <w:shd w:val="clear" w:color="auto" w:fill="FFFFFF"/>
+        </w:rPr>
+        <w:t>io_orders</w:t>
+      </w:r>
+      <w:r>
+        <w:rPr>
+          <w:rFonts w:cs="Times New Roman"/>
+          <w:b/>
+          <w:sz w:val="26"/>
+          <w:szCs w:val="26"/>
+        </w:rPr>
+        <w:t>”</w:t>
+      </w:r>
+      <w:r>
+        <w:rPr>
+          <w:rFonts w:cs="Times New Roman"/>
+          <w:b/>
+          <w:sz w:val="26"/>
+          <w:szCs w:val="26"/>
+        </w:rPr>
+        <w:br/>
+      </w:r>
+      <w:r>
+        <w:rPr>
+          <w:rFonts w:cs="Times New Roman"/>
+          <w:bCs/>
+          <w:sz w:val="26"/>
+          <w:szCs w:val="26"/>
+        </w:rPr>
+        <w:t xml:space="preserve">Vai trò : có vai trò </w:t>
+      </w:r>
+      <w:r>
+        <w:rPr>
+          <w:rFonts w:cs="Times New Roman"/>
+          <w:bCs/>
+          <w:sz w:val="26"/>
+          <w:szCs w:val="26"/>
+        </w:rPr>
+        <w:t xml:space="preserve">là bảng mua </w:t>
+      </w:r>
+      <w:r>
+        <w:rPr>
+          <w:rFonts w:cs="Times New Roman"/>
+          <w:bCs/>
+          <w:sz w:val="26"/>
+          <w:szCs w:val="26"/>
+        </w:rPr>
+        <w:t>hàng trên website</w:t>
+      </w:r>
+      <w:r>
+        <w:rPr>
+          <w:rFonts w:cs="Times New Roman"/>
+          <w:b/>
+          <w:sz w:val="26"/>
+          <w:szCs w:val="26"/>
+        </w:rPr>
+        <w:br/>
+      </w:r>
+      <w:r>
+        <w:rPr>
+          <w:noProof/>
+        </w:rPr>
+        <w:drawing>
+          <wp:inline distT="0" distB="0" distL="0" distR="0" wp14:anchorId="300E657C" wp14:editId="29A074D9">
+            <wp:extent cx="5039995" cy="3369945"/>
+            <wp:effectExtent l="0" t="0" r="8255" b="1905"/>
+            <wp:docPr id="14" name="Picture 14"/>
+            <wp:cNvGraphicFramePr>
+              <a:graphicFrameLocks xmlns:a="http://schemas.openxmlformats.org/drawingml/2006/main" noChangeAspect="1"/>
+            </wp:cNvGraphicFramePr>
+            <a:graphic xmlns:a="http://schemas.openxmlformats.org/drawingml/2006/main">
+              <a:graphicData uri="http://schemas.openxmlformats.org/drawingml/2006/picture">
+                <pic:pic xmlns:pic="http://schemas.openxmlformats.org/drawingml/2006/picture">
+                  <pic:nvPicPr>
+                    <pic:cNvPr id="1" name=""/>
+                    <pic:cNvPicPr/>
+                  </pic:nvPicPr>
+                  <pic:blipFill>
+                    <a:blip r:embed="rId21"/>
+                    <a:stretch>
+                      <a:fillRect/>
+                    </a:stretch>
+                  </pic:blipFill>
+                  <pic:spPr>
+                    <a:xfrm>
+                      <a:off x="0" y="0"/>
+                      <a:ext cx="5039995" cy="3369945"/>
+                    </a:xfrm>
+                    <a:prstGeom prst="rect">
+                      <a:avLst/>
+                    </a:prstGeom>
+                  </pic:spPr>
+                </pic:pic>
+              </a:graphicData>
+            </a:graphic>
+          </wp:inline>
+        </w:drawing>
+      </w:r>
+    </w:p>
+    <w:p>
+      <w:pPr>
+        <w:pStyle w:val="NoSpacing"/>
+        <w:numPr>
+          <w:ilvl w:val="0"/>
+          <w:numId w:val="6"/>
+        </w:numPr>
         <w:spacing w:line="360" w:lineRule="auto"/>
         <w:ind w:right="58"/>
         <w:contextualSpacing/>
@@ -5582,7 +6492,7 @@
       </w:pPr>
     </w:p>
     <w:sectPr>
-      <w:footerReference w:type="default" r:id="rId15"/>
+      <w:footerReference w:type="default" r:id="rId22"/>
       <w:pgSz w:w="11907" w:h="16840" w:code="9"/>
       <w:pgMar w:top="1985" w:right="1985" w:bottom="1701" w:left="1985" w:header="720" w:footer="720" w:gutter="0"/>
       <w:cols w:space="720"/>
@@ -6160,6 +7070,92 @@
     </w:lvl>
   </w:abstractNum>
   <w:abstractNum w:abstractNumId="4" w15:restartNumberingAfterBreak="0">
+    <w:nsid w:val="720E4FEB"/>
+    <w:multiLevelType w:val="hybridMultilevel"/>
+    <w:tmpl w:val="501A5A72"/>
+    <w:lvl w:ilvl="0" w:tplc="0409000F">
+      <w:start w:val="1"/>
+      <w:numFmt w:val="decimal"/>
+      <w:lvlText w:val="%1."/>
+      <w:lvlJc w:val="left"/>
+      <w:pPr>
+        <w:ind w:left="720" w:hanging="360"/>
+      </w:pPr>
+    </w:lvl>
+    <w:lvl w:ilvl="1" w:tplc="04090019" w:tentative="1">
+      <w:start w:val="1"/>
+      <w:numFmt w:val="lowerLetter"/>
+      <w:lvlText w:val="%2."/>
+      <w:lvlJc w:val="left"/>
+      <w:pPr>
+        <w:ind w:left="1440" w:hanging="360"/>
+      </w:pPr>
+    </w:lvl>
+    <w:lvl w:ilvl="2" w:tplc="0409001B" w:tentative="1">
+      <w:start w:val="1"/>
+      <w:numFmt w:val="lowerRoman"/>
+      <w:lvlText w:val="%3."/>
+      <w:lvlJc w:val="right"/>
+      <w:pPr>
+        <w:ind w:left="2160" w:hanging="180"/>
+      </w:pPr>
+    </w:lvl>
+    <w:lvl w:ilvl="3" w:tplc="0409000F" w:tentative="1">
+      <w:start w:val="1"/>
+      <w:numFmt w:val="decimal"/>
+      <w:lvlText w:val="%4."/>
+      <w:lvlJc w:val="left"/>
+      <w:pPr>
+        <w:ind w:left="2880" w:hanging="360"/>
+      </w:pPr>
+    </w:lvl>
+    <w:lvl w:ilvl="4" w:tplc="04090019" w:tentative="1">
+      <w:start w:val="1"/>
+      <w:numFmt w:val="lowerLetter"/>
+      <w:lvlText w:val="%5."/>
+      <w:lvlJc w:val="left"/>
+      <w:pPr>
+        <w:ind w:left="3600" w:hanging="360"/>
+      </w:pPr>
+    </w:lvl>
+    <w:lvl w:ilvl="5" w:tplc="0409001B" w:tentative="1">
+      <w:start w:val="1"/>
+      <w:numFmt w:val="lowerRoman"/>
+      <w:lvlText w:val="%6."/>
+      <w:lvlJc w:val="right"/>
+      <w:pPr>
+        <w:ind w:left="4320" w:hanging="180"/>
+      </w:pPr>
+    </w:lvl>
+    <w:lvl w:ilvl="6" w:tplc="0409000F" w:tentative="1">
+      <w:start w:val="1"/>
+      <w:numFmt w:val="decimal"/>
+      <w:lvlText w:val="%7."/>
+      <w:lvlJc w:val="left"/>
+      <w:pPr>
+        <w:ind w:left="5040" w:hanging="360"/>
+      </w:pPr>
+    </w:lvl>
+    <w:lvl w:ilvl="7" w:tplc="04090019" w:tentative="1">
+      <w:start w:val="1"/>
+      <w:numFmt w:val="lowerLetter"/>
+      <w:lvlText w:val="%8."/>
+      <w:lvlJc w:val="left"/>
+      <w:pPr>
+        <w:ind w:left="5760" w:hanging="360"/>
+      </w:pPr>
+    </w:lvl>
+    <w:lvl w:ilvl="8" w:tplc="0409001B" w:tentative="1">
+      <w:start w:val="1"/>
+      <w:numFmt w:val="lowerRoman"/>
+      <w:lvlText w:val="%9."/>
+      <w:lvlJc w:val="right"/>
+      <w:pPr>
+        <w:ind w:left="6480" w:hanging="180"/>
+      </w:pPr>
+    </w:lvl>
+  </w:abstractNum>
+  <w:abstractNum w:abstractNumId="5" w15:restartNumberingAfterBreak="0">
     <w:nsid w:val="7ADF0E0D"/>
     <w:multiLevelType w:val="hybridMultilevel"/>
     <w:tmpl w:val="B1D49924"/>
@@ -6281,10 +7277,13 @@
     <w:abstractNumId w:val="3"/>
   </w:num>
   <w:num w:numId="4">
-    <w:abstractNumId w:val="4"/>
+    <w:abstractNumId w:val="5"/>
   </w:num>
   <w:num w:numId="5">
     <w:abstractNumId w:val="0"/>
+  </w:num>
+  <w:num w:numId="6">
+    <w:abstractNumId w:val="4"/>
   </w:num>
 </w:numbering>
 </file>

</xml_diff>